<commit_message>
Added documentation and IP files
</commit_message>
<xml_diff>
--- a/ip/hls_stream_decimation/doc/hls_stream_decimation.docx
+++ b/ip/hls_stream_decimation/doc/hls_stream_decimation.docx
@@ -229,9 +229,15 @@
                 <w:sz w:val="22"/>
               </w:rPr>
             </w:pPr>
+            <w:r>
+              <w:t xml:space="preserve">HLS </w:t>
+            </w:r>
             <w:proofErr w:type="spellStart"/>
             <w:r>
-              <w:t>CSim</w:t>
+              <w:t>C</w:t>
+            </w:r>
+            <w:r>
+              <w:t>osimulation</w:t>
             </w:r>
             <w:proofErr w:type="spellEnd"/>
           </w:p>
@@ -632,6 +638,16 @@
         <w:t xml:space="preserve"> sample</w:t>
       </w:r>
       <w:r>
+        <w:t xml:space="preserve"> up to </w:t>
+      </w:r>
+      <w:r>
+        <w:rPr>
+          <w:b/>
+          <w:bCs/>
+        </w:rPr>
+        <w:t>65535</w:t>
+      </w:r>
+      <w:r>
         <w:t>.</w:t>
       </w:r>
     </w:p>
@@ -695,6 +711,23 @@
         <w:t>packet length</w:t>
       </w:r>
       <w:r>
+        <w:rPr>
+          <w:b/>
+          <w:bCs/>
+        </w:rPr>
+        <w:t xml:space="preserve"> </w:t>
+      </w:r>
+      <w:r>
+        <w:t xml:space="preserve">up to </w:t>
+      </w:r>
+      <w:r>
+        <w:rPr>
+          <w:b/>
+          <w:bCs/>
+        </w:rPr>
+        <w:t>32767</w:t>
+      </w:r>
+      <w:r>
         <w:t>.</w:t>
       </w:r>
       <w:r>
@@ -713,7 +746,13 @@
         <w:t>latency</w:t>
       </w:r>
       <w:r>
-        <w:t xml:space="preserve"> of the IP is of 2 clock cycles.</w:t>
+        <w:t xml:space="preserve"> of the IP is of </w:t>
+      </w:r>
+      <w:r>
+        <w:t>3</w:t>
+      </w:r>
+      <w:r>
+        <w:t xml:space="preserve"> clock cycles.</w:t>
       </w:r>
     </w:p>
     <w:p>
@@ -916,7 +955,15 @@
               <w:cnfStyle w:val="000000100000" w:firstRow="0" w:lastRow="0" w:firstColumn="0" w:lastColumn="0" w:oddVBand="0" w:evenVBand="0" w:oddHBand="1" w:evenHBand="0" w:firstRowFirstColumn="0" w:firstRowLastColumn="0" w:lastRowFirstColumn="0" w:lastRowLastColumn="0"/>
             </w:pPr>
             <w:r>
-              <w:t xml:space="preserve">bit 0  - </w:t>
+              <w:t xml:space="preserve">bit </w:t>
+            </w:r>
+            <w:proofErr w:type="gramStart"/>
+            <w:r>
+              <w:t>0  -</w:t>
+            </w:r>
+            <w:proofErr w:type="gramEnd"/>
+            <w:r>
+              <w:t xml:space="preserve"> </w:t>
             </w:r>
             <w:proofErr w:type="spellStart"/>
             <w:r>
@@ -932,7 +979,15 @@
               <w:cnfStyle w:val="000000100000" w:firstRow="0" w:lastRow="0" w:firstColumn="0" w:lastColumn="0" w:oddVBand="0" w:evenVBand="0" w:oddHBand="1" w:evenHBand="0" w:firstRowFirstColumn="0" w:firstRowLastColumn="0" w:lastRowFirstColumn="0" w:lastRowLastColumn="0"/>
             </w:pPr>
             <w:r>
-              <w:t xml:space="preserve">bit 1  - </w:t>
+              <w:t xml:space="preserve">bit </w:t>
+            </w:r>
+            <w:proofErr w:type="gramStart"/>
+            <w:r>
+              <w:t>1  -</w:t>
+            </w:r>
+            <w:proofErr w:type="gramEnd"/>
+            <w:r>
+              <w:t xml:space="preserve"> </w:t>
             </w:r>
             <w:proofErr w:type="spellStart"/>
             <w:r>
@@ -948,7 +1003,15 @@
               <w:cnfStyle w:val="000000100000" w:firstRow="0" w:lastRow="0" w:firstColumn="0" w:lastColumn="0" w:oddVBand="0" w:evenVBand="0" w:oddHBand="1" w:evenHBand="0" w:firstRowFirstColumn="0" w:firstRowLastColumn="0" w:lastRowFirstColumn="0" w:lastRowLastColumn="0"/>
             </w:pPr>
             <w:r>
-              <w:t xml:space="preserve">bit 2  - </w:t>
+              <w:t xml:space="preserve">bit </w:t>
+            </w:r>
+            <w:proofErr w:type="gramStart"/>
+            <w:r>
+              <w:t>2  -</w:t>
+            </w:r>
+            <w:proofErr w:type="gramEnd"/>
+            <w:r>
+              <w:t xml:space="preserve"> </w:t>
             </w:r>
             <w:proofErr w:type="spellStart"/>
             <w:r>
@@ -964,7 +1027,15 @@
               <w:cnfStyle w:val="000000100000" w:firstRow="0" w:lastRow="0" w:firstColumn="0" w:lastColumn="0" w:oddVBand="0" w:evenVBand="0" w:oddHBand="1" w:evenHBand="0" w:firstRowFirstColumn="0" w:firstRowLastColumn="0" w:lastRowFirstColumn="0" w:lastRowLastColumn="0"/>
             </w:pPr>
             <w:r>
-              <w:t xml:space="preserve">bit 3  - </w:t>
+              <w:t xml:space="preserve">bit </w:t>
+            </w:r>
+            <w:proofErr w:type="gramStart"/>
+            <w:r>
+              <w:t>3  -</w:t>
+            </w:r>
+            <w:proofErr w:type="gramEnd"/>
+            <w:r>
+              <w:t xml:space="preserve"> </w:t>
             </w:r>
             <w:proofErr w:type="spellStart"/>
             <w:r>
@@ -980,7 +1051,15 @@
               <w:cnfStyle w:val="000000100000" w:firstRow="0" w:lastRow="0" w:firstColumn="0" w:lastColumn="0" w:oddVBand="0" w:evenVBand="0" w:oddHBand="1" w:evenHBand="0" w:firstRowFirstColumn="0" w:firstRowLastColumn="0" w:lastRowFirstColumn="0" w:lastRowLastColumn="0"/>
             </w:pPr>
             <w:r>
-              <w:t xml:space="preserve">bit 7  - </w:t>
+              <w:t xml:space="preserve">bit </w:t>
+            </w:r>
+            <w:proofErr w:type="gramStart"/>
+            <w:r>
+              <w:t>7  -</w:t>
+            </w:r>
+            <w:proofErr w:type="gramEnd"/>
+            <w:r>
+              <w:t xml:space="preserve"> </w:t>
             </w:r>
             <w:proofErr w:type="spellStart"/>
             <w:r>
@@ -1039,7 +1118,15 @@
               <w:cnfStyle w:val="000000010000" w:firstRow="0" w:lastRow="0" w:firstColumn="0" w:lastColumn="0" w:oddVBand="0" w:evenVBand="0" w:oddHBand="0" w:evenHBand="1" w:firstRowFirstColumn="0" w:firstRowLastColumn="0" w:lastRowFirstColumn="0" w:lastRowLastColumn="0"/>
             </w:pPr>
             <w:r>
-              <w:t>bit 0  - Global Interrupt Enable (Read/Write)</w:t>
+              <w:t xml:space="preserve">bit </w:t>
+            </w:r>
+            <w:proofErr w:type="gramStart"/>
+            <w:r>
+              <w:t>0  -</w:t>
+            </w:r>
+            <w:proofErr w:type="gramEnd"/>
+            <w:r>
+              <w:t xml:space="preserve"> Global Interrupt Enable (Read/Write)</w:t>
             </w:r>
           </w:p>
         </w:tc>
@@ -1082,7 +1169,15 @@
               <w:cnfStyle w:val="000000100000" w:firstRow="0" w:lastRow="0" w:firstColumn="0" w:lastColumn="0" w:oddVBand="0" w:evenVBand="0" w:oddHBand="1" w:evenHBand="0" w:firstRowFirstColumn="0" w:firstRowLastColumn="0" w:lastRowFirstColumn="0" w:lastRowLastColumn="0"/>
             </w:pPr>
             <w:r>
-              <w:t>bit 0  - Channel 0 (</w:t>
+              <w:t xml:space="preserve">bit </w:t>
+            </w:r>
+            <w:proofErr w:type="gramStart"/>
+            <w:r>
+              <w:t>0  -</w:t>
+            </w:r>
+            <w:proofErr w:type="gramEnd"/>
+            <w:r>
+              <w:t xml:space="preserve"> Channel 0 (</w:t>
             </w:r>
             <w:proofErr w:type="spellStart"/>
             <w:r>
@@ -1098,7 +1193,15 @@
               <w:cnfStyle w:val="000000100000" w:firstRow="0" w:lastRow="0" w:firstColumn="0" w:lastColumn="0" w:oddVBand="0" w:evenVBand="0" w:oddHBand="1" w:evenHBand="0" w:firstRowFirstColumn="0" w:firstRowLastColumn="0" w:lastRowFirstColumn="0" w:lastRowLastColumn="0"/>
             </w:pPr>
             <w:r>
-              <w:t>bit 1  - Channel 1 (</w:t>
+              <w:t xml:space="preserve">bit </w:t>
+            </w:r>
+            <w:proofErr w:type="gramStart"/>
+            <w:r>
+              <w:t>1  -</w:t>
+            </w:r>
+            <w:proofErr w:type="gramEnd"/>
+            <w:r>
+              <w:t xml:space="preserve"> Channel 1 (</w:t>
             </w:r>
             <w:proofErr w:type="spellStart"/>
             <w:r>
@@ -1149,7 +1252,15 @@
               <w:cnfStyle w:val="000000010000" w:firstRow="0" w:lastRow="0" w:firstColumn="0" w:lastColumn="0" w:oddVBand="0" w:evenVBand="0" w:oddHBand="0" w:evenHBand="1" w:firstRowFirstColumn="0" w:firstRowLastColumn="0" w:lastRowFirstColumn="0" w:lastRowLastColumn="0"/>
             </w:pPr>
             <w:r>
-              <w:t>bit 0  - Channel 0 (</w:t>
+              <w:t xml:space="preserve">bit </w:t>
+            </w:r>
+            <w:proofErr w:type="gramStart"/>
+            <w:r>
+              <w:t>0  -</w:t>
+            </w:r>
+            <w:proofErr w:type="gramEnd"/>
+            <w:r>
+              <w:t xml:space="preserve"> Channel 0 (</w:t>
             </w:r>
             <w:proofErr w:type="spellStart"/>
             <w:r>
@@ -1165,7 +1276,15 @@
               <w:cnfStyle w:val="000000010000" w:firstRow="0" w:lastRow="0" w:firstColumn="0" w:lastColumn="0" w:oddVBand="0" w:evenVBand="0" w:oddHBand="0" w:evenHBand="1" w:firstRowFirstColumn="0" w:firstRowLastColumn="0" w:lastRowFirstColumn="0" w:lastRowLastColumn="0"/>
             </w:pPr>
             <w:r>
-              <w:t>bit 1  - Channel 1 (</w:t>
+              <w:t xml:space="preserve">bit </w:t>
+            </w:r>
+            <w:proofErr w:type="gramStart"/>
+            <w:r>
+              <w:t>1  -</w:t>
+            </w:r>
+            <w:proofErr w:type="gramEnd"/>
+            <w:r>
+              <w:t xml:space="preserve"> Channel 1 (</w:t>
             </w:r>
             <w:proofErr w:type="spellStart"/>
             <w:r>
@@ -1181,7 +1300,7 @@
       <w:tr>
         <w:trPr>
           <w:cnfStyle w:val="000000100000" w:firstRow="0" w:lastRow="0" w:firstColumn="0" w:lastColumn="0" w:oddVBand="0" w:evenVBand="0" w:oddHBand="1" w:evenHBand="0" w:firstRowFirstColumn="0" w:firstRowLastColumn="0" w:lastRowFirstColumn="0" w:lastRowLastColumn="0"/>
-          <w:trHeight w:val="496"/>
+          <w:trHeight w:val="1432"/>
         </w:trPr>
         <w:tc>
           <w:tcPr>
@@ -1203,19 +1322,8 @@
               <w:cnfStyle w:val="000000100000" w:firstRow="0" w:lastRow="0" w:firstColumn="0" w:lastColumn="0" w:oddVBand="0" w:evenVBand="0" w:oddHBand="1" w:evenHBand="0" w:firstRowFirstColumn="0" w:firstRowLastColumn="0" w:lastRowFirstColumn="0" w:lastRowLastColumn="0"/>
             </w:pPr>
             <w:r>
-              <w:t>Data signal of</w:t>
-            </w:r>
-            <w:r>
-              <w:t xml:space="preserve"> </w:t>
-            </w:r>
-            <w:proofErr w:type="spellStart"/>
-            <w:r>
-              <w:t>axil</w:t>
-            </w:r>
-            <w:r>
-              <w:t>DecimationFactor</w:t>
-            </w:r>
-            <w:proofErr w:type="spellEnd"/>
+              <w:t>Configuration Register</w:t>
+            </w:r>
           </w:p>
         </w:tc>
         <w:tc>
@@ -1227,77 +1335,73 @@
               <w:cnfStyle w:val="000000100000" w:firstRow="0" w:lastRow="0" w:firstColumn="0" w:lastColumn="0" w:oddVBand="0" w:evenVBand="0" w:oddHBand="1" w:evenHBand="0" w:firstRowFirstColumn="0" w:firstRowLastColumn="0" w:lastRowFirstColumn="0" w:lastRowLastColumn="0"/>
             </w:pPr>
             <w:r>
-              <w:t xml:space="preserve">bit 31~0 - </w:t>
-            </w:r>
-            <w:proofErr w:type="spellStart"/>
-            <w:r>
-              <w:t>axilDecimationFactor</w:t>
-            </w:r>
-            <w:proofErr w:type="spellEnd"/>
+              <w:t>bit 31~</w:t>
+            </w:r>
+            <w:r>
+              <w:t>16</w:t>
+            </w:r>
             <w:r>
               <w:t xml:space="preserve"> </w:t>
             </w:r>
             <w:r>
-              <w:t>[31:0] (Read/Write)</w:t>
+              <w:t>–</w:t>
+            </w:r>
+            <w:r>
+              <w:t xml:space="preserve"> </w:t>
+            </w:r>
+            <w:r>
+              <w:t>Decimation Factor</w:t>
+            </w:r>
+            <w:r>
+              <w:t xml:space="preserve"> (Read/Write)</w:t>
             </w:r>
           </w:p>
-        </w:tc>
-      </w:tr>
-      <w:tr>
-        <w:trPr>
-          <w:cnfStyle w:val="000000010000" w:firstRow="0" w:lastRow="0" w:firstColumn="0" w:lastColumn="0" w:oddVBand="0" w:evenVBand="0" w:oddHBand="0" w:evenHBand="1" w:firstRowFirstColumn="0" w:firstRowLastColumn="0" w:lastRowFirstColumn="0" w:lastRowLastColumn="0"/>
-          <w:trHeight w:val="527"/>
-        </w:trPr>
-        <w:tc>
-          <w:tcPr>
-            <w:cnfStyle w:val="001000000000" w:firstRow="0" w:lastRow="0" w:firstColumn="1" w:lastColumn="0" w:oddVBand="0" w:evenVBand="0" w:oddHBand="0" w:evenHBand="0" w:firstRowFirstColumn="0" w:firstRowLastColumn="0" w:lastRowFirstColumn="0" w:lastRowLastColumn="0"/>
-            <w:tcW w:w="3086" w:type="dxa"/>
-          </w:tcPr>
-          <w:p>
-            <w:r>
-              <w:t>0x18</w:t>
-            </w:r>
-          </w:p>
-        </w:tc>
-        <w:tc>
-          <w:tcPr>
-            <w:tcW w:w="3097" w:type="dxa"/>
-          </w:tcPr>
           <w:p>
             <w:pPr>
-              <w:cnfStyle w:val="000000010000" w:firstRow="0" w:lastRow="0" w:firstColumn="0" w:lastColumn="0" w:oddVBand="0" w:evenVBand="0" w:oddHBand="0" w:evenHBand="1" w:firstRowFirstColumn="0" w:firstRowLastColumn="0" w:lastRowFirstColumn="0" w:lastRowLastColumn="0"/>
+              <w:cnfStyle w:val="000000100000" w:firstRow="0" w:lastRow="0" w:firstColumn="0" w:lastColumn="0" w:oddVBand="0" w:evenVBand="0" w:oddHBand="1" w:evenHBand="0" w:firstRowFirstColumn="0" w:firstRowLastColumn="0" w:lastRowFirstColumn="0" w:lastRowLastColumn="0"/>
             </w:pPr>
             <w:r>
-              <w:t xml:space="preserve">Data signal of </w:t>
-            </w:r>
-            <w:proofErr w:type="spellStart"/>
-            <w:r>
-              <w:t>axilPacketLength</w:t>
-            </w:r>
-            <w:proofErr w:type="spellEnd"/>
+              <w:t xml:space="preserve">bit </w:t>
+            </w:r>
+            <w:r>
+              <w:t>15</w:t>
+            </w:r>
+            <w:r>
+              <w:t>~</w:t>
+            </w:r>
+            <w:r>
+              <w:t>1</w:t>
+            </w:r>
+            <w:r>
+              <w:t xml:space="preserve"> – </w:t>
+            </w:r>
+            <w:r>
+              <w:t>Packet Length</w:t>
+            </w:r>
+            <w:r>
+              <w:t xml:space="preserve"> (Read/Write)</w:t>
+            </w:r>
           </w:p>
-        </w:tc>
-        <w:tc>
-          <w:tcPr>
-            <w:tcW w:w="3086" w:type="dxa"/>
-          </w:tcPr>
           <w:p>
             <w:pPr>
-              <w:cnfStyle w:val="000000010000" w:firstRow="0" w:lastRow="0" w:firstColumn="0" w:lastColumn="0" w:oddVBand="0" w:evenVBand="0" w:oddHBand="0" w:evenHBand="1" w:firstRowFirstColumn="0" w:firstRowLastColumn="0" w:lastRowFirstColumn="0" w:lastRowLastColumn="0"/>
+              <w:cnfStyle w:val="000000100000" w:firstRow="0" w:lastRow="0" w:firstColumn="0" w:lastColumn="0" w:oddVBand="0" w:evenVBand="0" w:oddHBand="1" w:evenHBand="0" w:firstRowFirstColumn="0" w:firstRowLastColumn="0" w:lastRowFirstColumn="0" w:lastRowLastColumn="0"/>
             </w:pPr>
             <w:r>
-              <w:t xml:space="preserve">bit 31~0 - </w:t>
-            </w:r>
-            <w:proofErr w:type="spellStart"/>
-            <w:r>
-              <w:t>axilPacketLength</w:t>
-            </w:r>
-            <w:proofErr w:type="spellEnd"/>
-            <w:r>
-              <w:t xml:space="preserve"> </w:t>
-            </w:r>
-            <w:r>
-              <w:t>[31:0] (Read/Write)</w:t>
+              <w:t xml:space="preserve">bit 0 </w:t>
+            </w:r>
+            <w:r>
+              <w:t>–</w:t>
+            </w:r>
+            <w:r>
+              <w:t xml:space="preserve"> Decimation Internal Counter Reset</w:t>
+            </w:r>
+          </w:p>
+          <w:p>
+            <w:pPr>
+              <w:cnfStyle w:val="000000100000" w:firstRow="0" w:lastRow="0" w:firstColumn="0" w:lastColumn="0" w:oddVBand="0" w:evenVBand="0" w:oddHBand="1" w:evenHBand="0" w:firstRowFirstColumn="0" w:firstRowLastColumn="0" w:lastRowFirstColumn="0" w:lastRowLastColumn="0"/>
+            </w:pPr>
+            <w:r>
+              <w:t>(Read/Write)</w:t>
             </w:r>
           </w:p>
         </w:tc>
@@ -1309,52 +1413,170 @@
       </w:r>
     </w:p>
     <w:p>
-      <w:r>
-        <w:t>Details</w:t>
-      </w:r>
-      <w:r>
-        <w:t xml:space="preserve"> on the </w:t>
-      </w:r>
+      <w:proofErr w:type="spellStart"/>
       <w:r>
         <w:rPr>
           <w:b/>
           <w:bCs/>
         </w:rPr>
-        <w:t>0x00</w:t>
-      </w:r>
+        <w:t>Bit</w:t>
+      </w:r>
+      <w:proofErr w:type="spellEnd"/>
       <w:r>
         <w:rPr>
           <w:b/>
           <w:bCs/>
         </w:rPr>
-        <w:t>-</w:t>
+        <w:t xml:space="preserve"> 0</w:t>
+      </w:r>
+      <w:r>
+        <w:t xml:space="preserve"> of the </w:t>
       </w:r>
       <w:r>
         <w:rPr>
           <w:b/>
           <w:bCs/>
         </w:rPr>
-        <w:t>0x0C registers</w:t>
-      </w:r>
-      <w:r>
-        <w:t xml:space="preserve"> can be found in</w:t>
+        <w:t>control register</w:t>
+      </w:r>
+      <w:r>
+        <w:t>,</w:t>
       </w:r>
       <w:r>
         <w:t xml:space="preserve"> </w:t>
+      </w:r>
+      <w:proofErr w:type="spellStart"/>
+      <w:r>
+        <w:rPr>
+          <w:b/>
+          <w:bCs/>
+        </w:rPr>
+        <w:t>ap_start</w:t>
+      </w:r>
+      <w:proofErr w:type="spellEnd"/>
+      <w:r>
+        <w:t>, kicks off the core from software.</w:t>
+      </w:r>
+      <w:r>
+        <w:t xml:space="preserve"> </w:t>
+      </w:r>
+      <w:r>
+        <w:t xml:space="preserve">Writing 1 to this bit </w:t>
+      </w:r>
+      <w:r>
+        <w:t xml:space="preserve">applies the decimation process to a </w:t>
+      </w:r>
+      <w:r>
+        <w:rPr>
+          <w:b/>
+          <w:bCs/>
+        </w:rPr>
+        <w:t>single sample</w:t>
+      </w:r>
+      <w:r>
+        <w:t xml:space="preserve">. </w:t>
+      </w:r>
+    </w:p>
+    <w:p>
+      <w:pPr>
+        <w:rPr>
+          <w:b/>
+          <w:bCs/>
+        </w:rPr>
+      </w:pPr>
+      <w:r>
+        <w:rPr>
+          <w:b/>
+          <w:bCs/>
+        </w:rPr>
+        <w:t xml:space="preserve">To set the core in free running mode, bit 7 of this register, </w:t>
+      </w:r>
+      <w:proofErr w:type="spellStart"/>
+      <w:r>
+        <w:rPr>
+          <w:b/>
+          <w:bCs/>
+        </w:rPr>
+        <w:t>auto_restart</w:t>
+      </w:r>
+      <w:proofErr w:type="spellEnd"/>
+      <w:r>
+        <w:rPr>
+          <w:b/>
+          <w:bCs/>
+        </w:rPr>
+        <w:t>,</w:t>
+      </w:r>
+      <w:r>
+        <w:rPr>
+          <w:b/>
+          <w:bCs/>
+        </w:rPr>
+        <w:t xml:space="preserve"> </w:t>
+      </w:r>
+      <w:r>
+        <w:rPr>
+          <w:b/>
+          <w:bCs/>
+        </w:rPr>
+        <w:t>must be set to 1</w:t>
+      </w:r>
+      <w:r>
+        <w:rPr>
+          <w:b/>
+          <w:bCs/>
+        </w:rPr>
+        <w:t>.</w:t>
+      </w:r>
+    </w:p>
+    <w:p>
+      <w:pPr>
+        <w:rPr>
+          <w:color w:val="0000FF" w:themeColor="hyperlink"/>
+          <w:u w:val="single"/>
+        </w:rPr>
+      </w:pPr>
+      <w:r>
+        <w:t xml:space="preserve">Details on the </w:t>
+      </w:r>
+      <w:r>
+        <w:rPr>
+          <w:b/>
+          <w:bCs/>
+        </w:rPr>
+        <w:t>0x00-0x0C registers</w:t>
+      </w:r>
+      <w:r>
+        <w:t xml:space="preserve"> can be found in </w:t>
       </w:r>
       <w:hyperlink w:anchor="_References" w:history="1">
         <w:r>
           <w:rPr>
             <w:rStyle w:val="Hyperlink"/>
           </w:rPr>
-          <w:t>Vitis High-Level Synthesis User Guide (UG1399)</w:t>
+          <w:t>Vitis High-Level Synthesis User Guide (UG</w:t>
+        </w:r>
+        <w:proofErr w:type="gramStart"/>
+        <w:r>
+          <w:rPr>
+            <w:rStyle w:val="Hyperlink"/>
+          </w:rPr>
+          <w:t>1399)</w:t>
         </w:r>
         <w:r>
           <w:rPr>
             <w:rStyle w:val="Hyperlink"/>
             <w:vertAlign w:val="superscript"/>
           </w:rPr>
-          <w:t>[1]</w:t>
+          <w:t>[</w:t>
+        </w:r>
+        <w:proofErr w:type="gramEnd"/>
+        <w:r>
+          <w:rPr>
+            <w:rStyle w:val="Hyperlink"/>
+            <w:vertAlign w:val="superscript"/>
+          </w:rPr>
+          <w:t>1]</w:t>
         </w:r>
         <w:r>
           <w:rPr>
@@ -1535,6 +1757,7 @@
       <w:bookmarkStart w:id="1" w:name="_References"/>
       <w:bookmarkEnd w:id="1"/>
       <w:r>
+        <w:lastRenderedPageBreak/>
         <w:t>References</w:t>
       </w:r>
     </w:p>
@@ -2289,7 +2512,7 @@
             <w:rPr>
               <w:noProof/>
             </w:rPr>
-            <w:t>February 4, 2022</w:t>
+            <w:t>February 22, 2022</w:t>
           </w:r>
           <w:r>
             <w:fldChar w:fldCharType="end"/>

</xml_diff>